<commit_message>
Proje kapsamında Contact servisi için test yazılması.
</commit_message>
<xml_diff>
--- a/Documents/Rise Rest full dökümanı1.0.docx
+++ b/Documents/Rise Rest full dökümanı1.0.docx
@@ -582,6 +582,7 @@
           <w:docPartUnique/>
         </w:docPartObj>
       </w:sdtPr>
+      <w:sdtEndPr/>
       <w:sdtContent>
         <w:p>
           <w:pPr>
@@ -747,7 +748,6 @@
             </w:r>
           </w:hyperlink>
         </w:p>
-        <w:bookmarkStart w:id="4" w:name="_GoBack"/>
         <w:p>
           <w:pPr>
             <w:pStyle w:val="T3"/>
@@ -759,110 +759,64 @@
               <w:lang w:val="tr-TR" w:eastAsia="tr-TR"/>
             </w:rPr>
           </w:pPr>
-          <w:r>
-            <w:rPr>
-              <w:rStyle w:val="Kpr"/>
-              <w:noProof/>
-            </w:rPr>
-            <w:fldChar w:fldCharType="begin"/>
-          </w:r>
-          <w:r>
-            <w:rPr>
-              <w:rStyle w:val="Kpr"/>
-              <w:noProof/>
-            </w:rPr>
-            <w:instrText xml:space="preserve"> </w:instrText>
-          </w:r>
-          <w:r>
-            <w:rPr>
-              <w:noProof/>
-            </w:rPr>
-            <w:instrText>HYPERLINK \l "_Toc125415070"</w:instrText>
-          </w:r>
-          <w:r>
-            <w:rPr>
-              <w:rStyle w:val="Kpr"/>
-              <w:noProof/>
-            </w:rPr>
-            <w:instrText xml:space="preserve"> </w:instrText>
-          </w:r>
-          <w:r>
-            <w:rPr>
-              <w:rStyle w:val="Kpr"/>
-              <w:noProof/>
-            </w:rPr>
-          </w:r>
-          <w:r>
-            <w:rPr>
-              <w:rStyle w:val="Kpr"/>
-              <w:noProof/>
-            </w:rPr>
-            <w:fldChar w:fldCharType="separate"/>
-          </w:r>
-          <w:r>
-            <w:rPr>
-              <w:rStyle w:val="Kpr"/>
-              <w:noProof/>
-            </w:rPr>
-            <w:t>Ocelot</w:t>
-          </w:r>
-          <w:r>
-            <w:rPr>
-              <w:noProof/>
-              <w:webHidden/>
-            </w:rPr>
-            <w:tab/>
-          </w:r>
-          <w:r>
-            <w:rPr>
-              <w:noProof/>
-              <w:webHidden/>
-            </w:rPr>
-            <w:fldChar w:fldCharType="begin"/>
-          </w:r>
-          <w:r>
-            <w:rPr>
-              <w:noProof/>
-              <w:webHidden/>
-            </w:rPr>
-            <w:instrText xml:space="preserve"> PAGEREF _Toc125415070 \h </w:instrText>
-          </w:r>
-          <w:r>
-            <w:rPr>
-              <w:noProof/>
-              <w:webHidden/>
-            </w:rPr>
-          </w:r>
-          <w:r>
-            <w:rPr>
-              <w:noProof/>
-              <w:webHidden/>
-            </w:rPr>
-            <w:fldChar w:fldCharType="separate"/>
-          </w:r>
-          <w:r>
-            <w:rPr>
-              <w:noProof/>
-              <w:webHidden/>
-            </w:rPr>
-            <w:t>7</w:t>
-          </w:r>
-          <w:r>
-            <w:rPr>
-              <w:noProof/>
-              <w:webHidden/>
-            </w:rPr>
-            <w:fldChar w:fldCharType="end"/>
-          </w:r>
-          <w:r>
-            <w:rPr>
-              <w:rStyle w:val="Kpr"/>
-              <w:noProof/>
-            </w:rPr>
-            <w:fldChar w:fldCharType="end"/>
-          </w:r>
+          <w:hyperlink w:anchor="_Toc125415070" w:history="1">
+            <w:r>
+              <w:rPr>
+                <w:rStyle w:val="Kpr"/>
+                <w:noProof/>
+              </w:rPr>
+              <w:t>Ocelot</w:t>
+            </w:r>
+            <w:r>
+              <w:rPr>
+                <w:noProof/>
+                <w:webHidden/>
+              </w:rPr>
+              <w:tab/>
+            </w:r>
+            <w:r>
+              <w:rPr>
+                <w:noProof/>
+                <w:webHidden/>
+              </w:rPr>
+              <w:fldChar w:fldCharType="begin"/>
+            </w:r>
+            <w:r>
+              <w:rPr>
+                <w:noProof/>
+                <w:webHidden/>
+              </w:rPr>
+              <w:instrText xml:space="preserve"> PAGEREF _Toc125415070 \h </w:instrText>
+            </w:r>
+            <w:r>
+              <w:rPr>
+                <w:noProof/>
+                <w:webHidden/>
+              </w:rPr>
+            </w:r>
+            <w:r>
+              <w:rPr>
+                <w:noProof/>
+                <w:webHidden/>
+              </w:rPr>
+              <w:fldChar w:fldCharType="separate"/>
+            </w:r>
+            <w:r>
+              <w:rPr>
+                <w:noProof/>
+                <w:webHidden/>
+              </w:rPr>
+              <w:t>7</w:t>
+            </w:r>
+            <w:r>
+              <w:rPr>
+                <w:noProof/>
+                <w:webHidden/>
+              </w:rPr>
+              <w:fldChar w:fldCharType="end"/>
+            </w:r>
+          </w:hyperlink>
         </w:p>
-        <w:bookmarkEnd w:id="4"/>
         <w:p>
           <w:pPr>
             <w:pStyle w:val="T3"/>
@@ -874,108 +828,63 @@
               <w:lang w:val="tr-TR" w:eastAsia="tr-TR"/>
             </w:rPr>
           </w:pPr>
-          <w:r>
-            <w:rPr>
-              <w:rStyle w:val="Kpr"/>
-              <w:noProof/>
-            </w:rPr>
-            <w:fldChar w:fldCharType="begin"/>
-          </w:r>
-          <w:r>
-            <w:rPr>
-              <w:rStyle w:val="Kpr"/>
-              <w:noProof/>
-            </w:rPr>
-            <w:instrText xml:space="preserve"> </w:instrText>
-          </w:r>
-          <w:r>
-            <w:rPr>
-              <w:noProof/>
-            </w:rPr>
-            <w:instrText>HYPERLINK \l "_Toc125415071"</w:instrText>
-          </w:r>
-          <w:r>
-            <w:rPr>
-              <w:rStyle w:val="Kpr"/>
-              <w:noProof/>
-            </w:rPr>
-            <w:instrText xml:space="preserve"> </w:instrText>
-          </w:r>
-          <w:r>
-            <w:rPr>
-              <w:rStyle w:val="Kpr"/>
-              <w:noProof/>
-            </w:rPr>
-          </w:r>
-          <w:r>
-            <w:rPr>
-              <w:rStyle w:val="Kpr"/>
-              <w:noProof/>
-            </w:rPr>
-            <w:fldChar w:fldCharType="separate"/>
-          </w:r>
-          <w:r>
-            <w:rPr>
-              <w:rStyle w:val="Kpr"/>
-              <w:noProof/>
-            </w:rPr>
-            <w:t>Consul</w:t>
-          </w:r>
-          <w:r>
-            <w:rPr>
-              <w:noProof/>
-              <w:webHidden/>
-            </w:rPr>
-            <w:tab/>
-          </w:r>
-          <w:r>
-            <w:rPr>
-              <w:noProof/>
-              <w:webHidden/>
-            </w:rPr>
-            <w:fldChar w:fldCharType="begin"/>
-          </w:r>
-          <w:r>
-            <w:rPr>
-              <w:noProof/>
-              <w:webHidden/>
-            </w:rPr>
-            <w:instrText xml:space="preserve"> PAGEREF _Toc125415071 \h </w:instrText>
-          </w:r>
-          <w:r>
-            <w:rPr>
-              <w:noProof/>
-              <w:webHidden/>
-            </w:rPr>
-          </w:r>
-          <w:r>
-            <w:rPr>
-              <w:noProof/>
-              <w:webHidden/>
-            </w:rPr>
-            <w:fldChar w:fldCharType="separate"/>
-          </w:r>
-          <w:r>
-            <w:rPr>
-              <w:noProof/>
-              <w:webHidden/>
-            </w:rPr>
-            <w:t>8</w:t>
-          </w:r>
-          <w:r>
-            <w:rPr>
-              <w:noProof/>
-              <w:webHidden/>
-            </w:rPr>
-            <w:fldChar w:fldCharType="end"/>
-          </w:r>
-          <w:r>
-            <w:rPr>
-              <w:rStyle w:val="Kpr"/>
-              <w:noProof/>
-            </w:rPr>
-            <w:fldChar w:fldCharType="end"/>
-          </w:r>
+          <w:hyperlink w:anchor="_Toc125415071" w:history="1">
+            <w:r>
+              <w:rPr>
+                <w:rStyle w:val="Kpr"/>
+                <w:noProof/>
+              </w:rPr>
+              <w:t>Consul</w:t>
+            </w:r>
+            <w:r>
+              <w:rPr>
+                <w:noProof/>
+                <w:webHidden/>
+              </w:rPr>
+              <w:tab/>
+            </w:r>
+            <w:r>
+              <w:rPr>
+                <w:noProof/>
+                <w:webHidden/>
+              </w:rPr>
+              <w:fldChar w:fldCharType="begin"/>
+            </w:r>
+            <w:r>
+              <w:rPr>
+                <w:noProof/>
+                <w:webHidden/>
+              </w:rPr>
+              <w:instrText xml:space="preserve"> PAGEREF _Toc125415071 \h </w:instrText>
+            </w:r>
+            <w:r>
+              <w:rPr>
+                <w:noProof/>
+                <w:webHidden/>
+              </w:rPr>
+            </w:r>
+            <w:r>
+              <w:rPr>
+                <w:noProof/>
+                <w:webHidden/>
+              </w:rPr>
+              <w:fldChar w:fldCharType="separate"/>
+            </w:r>
+            <w:r>
+              <w:rPr>
+                <w:noProof/>
+                <w:webHidden/>
+              </w:rPr>
+              <w:t>8</w:t>
+            </w:r>
+            <w:r>
+              <w:rPr>
+                <w:noProof/>
+                <w:webHidden/>
+              </w:rPr>
+              <w:fldChar w:fldCharType="end"/>
+            </w:r>
+          </w:hyperlink>
         </w:p>
         <w:p>
           <w:pPr>
@@ -1332,12 +1241,12 @@
         </w:p>
       </w:sdtContent>
     </w:sdt>
-    <w:bookmarkStart w:id="5" w:name="h.7ad4ze4y8cx" w:colFirst="0" w:colLast="0" w:displacedByCustomXml="prev"/>
+    <w:bookmarkStart w:id="4" w:name="h.7ad4ze4y8cx" w:colFirst="0" w:colLast="0" w:displacedByCustomXml="prev"/>
+    <w:bookmarkEnd w:id="4" w:displacedByCustomXml="prev"/>
+    <w:bookmarkStart w:id="5" w:name="h.jczofp3hlih3" w:colFirst="0" w:colLast="0" w:displacedByCustomXml="prev"/>
     <w:bookmarkEnd w:id="5" w:displacedByCustomXml="prev"/>
-    <w:bookmarkStart w:id="6" w:name="h.jczofp3hlih3" w:colFirst="0" w:colLast="0" w:displacedByCustomXml="prev"/>
+    <w:bookmarkStart w:id="6" w:name="h.jupl1bnjgjda" w:colFirst="0" w:colLast="0" w:displacedByCustomXml="prev"/>
     <w:bookmarkEnd w:id="6" w:displacedByCustomXml="prev"/>
-    <w:bookmarkStart w:id="7" w:name="h.jupl1bnjgjda" w:colFirst="0" w:colLast="0" w:displacedByCustomXml="prev"/>
-    <w:bookmarkEnd w:id="7" w:displacedByCustomXml="prev"/>
     <w:p>
       <w:pPr>
         <w:spacing w:line="240" w:lineRule="auto"/>
@@ -1361,6 +1270,8 @@
           <w:sz w:val="20"/>
         </w:rPr>
       </w:pPr>
+      <w:bookmarkStart w:id="7" w:name="_GoBack"/>
+      <w:bookmarkEnd w:id="7"/>
     </w:p>
     <w:p>
       <w:pPr>
@@ -2583,10 +2494,10 @@
         </w:rPr>
         <w:lastRenderedPageBreak/>
         <w:drawing>
-          <wp:inline distT="0" distB="0" distL="0" distR="0" wp14:anchorId="16A82162" wp14:editId="4B157B0D">
-            <wp:extent cx="3448531" cy="6458851"/>
-            <wp:effectExtent l="0" t="0" r="0" b="0"/>
-            <wp:docPr id="1" name="Resim 1"/>
+          <wp:inline distT="0" distB="0" distL="0" distR="0">
+            <wp:extent cx="3148965" cy="6798310"/>
+            <wp:effectExtent l="0" t="0" r="0" b="2540"/>
+            <wp:docPr id="7" name="Resim 7" descr="C:\Users\Administrator\Desktop\Ekran görüntüsü 2023-01-26 183755.png"/>
             <wp:cNvGraphicFramePr>
               <a:graphicFrameLocks xmlns:a="http://schemas.openxmlformats.org/drawingml/2006/main" noChangeAspect="1"/>
             </wp:cNvGraphicFramePr>
@@ -2594,23 +2505,36 @@
               <a:graphicData uri="http://schemas.openxmlformats.org/drawingml/2006/picture">
                 <pic:pic xmlns:pic="http://schemas.openxmlformats.org/drawingml/2006/picture">
                   <pic:nvPicPr>
-                    <pic:cNvPr id="1" name=""/>
-                    <pic:cNvPicPr/>
+                    <pic:cNvPr id="0" name="Picture 1" descr="C:\Users\Administrator\Desktop\Ekran görüntüsü 2023-01-26 183755.png"/>
+                    <pic:cNvPicPr>
+                      <a:picLocks noChangeAspect="1" noChangeArrowheads="1"/>
+                    </pic:cNvPicPr>
                   </pic:nvPicPr>
                   <pic:blipFill>
-                    <a:blip r:embed="rId8"/>
+                    <a:blip r:embed="rId8">
+                      <a:extLst>
+                        <a:ext uri="{28A0092B-C50C-407E-A947-70E740481C1C}">
+                          <a14:useLocalDpi xmlns:a14="http://schemas.microsoft.com/office/drawing/2010/main" val="0"/>
+                        </a:ext>
+                      </a:extLst>
+                    </a:blip>
+                    <a:srcRect/>
                     <a:stretch>
                       <a:fillRect/>
                     </a:stretch>
                   </pic:blipFill>
-                  <pic:spPr>
+                  <pic:spPr bwMode="auto">
                     <a:xfrm>
                       <a:off x="0" y="0"/>
-                      <a:ext cx="3448531" cy="6458851"/>
+                      <a:ext cx="3148965" cy="6798310"/>
                     </a:xfrm>
                     <a:prstGeom prst="rect">
                       <a:avLst/>
                     </a:prstGeom>
+                    <a:noFill/>
+                    <a:ln>
+                      <a:noFill/>
+                    </a:ln>
                   </pic:spPr>
                 </pic:pic>
               </a:graphicData>
@@ -2830,11 +2754,20 @@
           <w:rFonts w:asciiTheme="minorHAnsi" w:hAnsiTheme="minorHAnsi" w:cstheme="minorHAnsi"/>
         </w:rPr>
       </w:pPr>
-      <w:proofErr w:type="spellStart"/>
-      <w:r>
-        <w:rPr>
-          <w:rFonts w:asciiTheme="minorHAnsi" w:hAnsiTheme="minorHAnsi" w:cstheme="minorHAnsi"/>
-        </w:rPr>
+    </w:p>
+    <w:p>
+      <w:pPr>
+        <w:pStyle w:val="Normal1"/>
+        <w:rPr>
+          <w:rFonts w:asciiTheme="minorHAnsi" w:hAnsiTheme="minorHAnsi" w:cstheme="minorHAnsi"/>
+        </w:rPr>
+      </w:pPr>
+      <w:proofErr w:type="spellStart"/>
+      <w:r>
+        <w:rPr>
+          <w:rFonts w:asciiTheme="minorHAnsi" w:hAnsiTheme="minorHAnsi" w:cstheme="minorHAnsi"/>
+        </w:rPr>
+        <w:lastRenderedPageBreak/>
         <w:t>Yapısal</w:t>
       </w:r>
       <w:proofErr w:type="spellEnd"/>
@@ -2991,7 +2924,6 @@
         <w:rPr>
           <w:rFonts w:asciiTheme="minorHAnsi" w:hAnsiTheme="minorHAnsi" w:cstheme="minorHAnsi"/>
         </w:rPr>
-        <w:lastRenderedPageBreak/>
         <w:t>Mikroservisler</w:t>
       </w:r>
       <w:proofErr w:type="spellEnd"/>
@@ -3980,6 +3912,8 @@
       <w:r>
         <w:rPr>
           <w:rFonts w:asciiTheme="minorHAnsi" w:hAnsiTheme="minorHAnsi"/>
+          <w:noProof/>
+          <w:lang w:val="tr-TR" w:eastAsia="tr-TR"/>
         </w:rPr>
         <w:drawing>
           <wp:inline distT="0" distB="0" distL="0" distR="0" wp14:anchorId="121E8262" wp14:editId="377CA937">
@@ -4132,7 +4066,6 @@
         <w:rPr>
           <w:rFonts w:asciiTheme="minorHAnsi" w:hAnsiTheme="minorHAnsi"/>
         </w:rPr>
-        <w:lastRenderedPageBreak/>
         <w:t>Projeyı</w:t>
       </w:r>
       <w:proofErr w:type="spellEnd"/>
@@ -4225,6 +4158,8 @@
       <w:r>
         <w:rPr>
           <w:rFonts w:asciiTheme="minorHAnsi" w:hAnsiTheme="minorHAnsi"/>
+          <w:noProof/>
+          <w:lang w:val="tr-TR" w:eastAsia="tr-TR"/>
         </w:rPr>
         <w:drawing>
           <wp:inline distT="0" distB="0" distL="0" distR="0" wp14:anchorId="447484FD" wp14:editId="451EA7DD">
@@ -4457,6 +4392,8 @@
       <w:r>
         <w:rPr>
           <w:rFonts w:asciiTheme="minorHAnsi" w:hAnsiTheme="minorHAnsi"/>
+          <w:noProof/>
+          <w:lang w:val="tr-TR" w:eastAsia="tr-TR"/>
         </w:rPr>
         <w:drawing>
           <wp:inline distT="0" distB="0" distL="0" distR="0" wp14:anchorId="441AADD7" wp14:editId="4E8BE1CD">
@@ -4517,6 +4454,8 @@
       <w:r>
         <w:rPr>
           <w:rFonts w:asciiTheme="minorHAnsi" w:hAnsiTheme="minorHAnsi"/>
+          <w:noProof/>
+          <w:lang w:val="tr-TR" w:eastAsia="tr-TR"/>
         </w:rPr>
         <w:drawing>
           <wp:inline distT="0" distB="0" distL="0" distR="0" wp14:anchorId="6762675D" wp14:editId="45243839">
@@ -4691,6 +4630,8 @@
       <w:r>
         <w:rPr>
           <w:rFonts w:asciiTheme="minorHAnsi" w:hAnsiTheme="minorHAnsi"/>
+          <w:noProof/>
+          <w:lang w:val="tr-TR" w:eastAsia="tr-TR"/>
         </w:rPr>
         <w:lastRenderedPageBreak/>
         <w:drawing>
@@ -14534,7 +14475,7 @@
 </file>
 
 <file path=customXml/itemProps1.xml><?xml version="1.0" encoding="utf-8"?>
-<ds:datastoreItem xmlns:ds="http://schemas.openxmlformats.org/officeDocument/2006/customXml" ds:itemID="{34477B39-9FC9-4C16-A970-8B545089D28B}">
+<ds:datastoreItem xmlns:ds="http://schemas.openxmlformats.org/officeDocument/2006/customXml" ds:itemID="{11F622B7-B9C7-4661-8ECA-4ECA33C9F7E1}">
   <ds:schemaRefs>
     <ds:schemaRef ds:uri="http://schemas.openxmlformats.org/officeDocument/2006/bibliography"/>
   </ds:schemaRefs>

</xml_diff>